<commit_message>
time sync with java doc changes
</commit_message>
<xml_diff>
--- a/Documents/External/AIL000009_Integration Document_Appinfra_Android_1.7.0.docx
+++ b/Documents/External/AIL000009_Integration Document_Appinfra_Android_1.7.0.docx
@@ -4043,18 +4043,7 @@
           <w:color w:val="FF0000"/>
           <w:szCs w:val="24"/>
         </w:rPr>
-        <w:t xml:space="preserve">Current </w:t>
-      </w:r>
-      <w:bookmarkStart w:id="26" w:name="_GoBack"/>
-      <w:bookmarkEnd w:id="26"/>
-      <w:r>
-        <w:rPr>
-          <w:rFonts w:cs="Arial"/>
-          <w:b/>
-          <w:color w:val="FF0000"/>
-          <w:szCs w:val="24"/>
-        </w:rPr>
-        <w:t>Version:</w:t>
+        <w:t>Current Version:</w:t>
       </w:r>
     </w:p>
     <w:p>
@@ -4150,17 +4139,17 @@
           <w:rFonts w:cs="Arial"/>
         </w:rPr>
       </w:pPr>
-      <w:bookmarkStart w:id="27" w:name="_Toc444883174"/>
-      <w:bookmarkStart w:id="28" w:name="_Toc480795560"/>
-      <w:bookmarkStart w:id="29" w:name="_Toc297311300"/>
+      <w:bookmarkStart w:id="26" w:name="_Toc444883174"/>
+      <w:bookmarkStart w:id="27" w:name="_Toc480795560"/>
+      <w:bookmarkStart w:id="28" w:name="_Toc297311300"/>
       <w:r>
         <w:rPr>
           <w:rFonts w:cs="Arial"/>
         </w:rPr>
         <w:t>Library versioning</w:t>
       </w:r>
+      <w:bookmarkEnd w:id="26"/>
       <w:bookmarkEnd w:id="27"/>
-      <w:bookmarkEnd w:id="28"/>
     </w:p>
     <w:p>
       <w:pPr>
@@ -4207,8 +4196,8 @@
           <w:lang w:bidi="hi-IN"/>
         </w:rPr>
       </w:pPr>
-      <w:bookmarkStart w:id="30" w:name="_Toc444883175"/>
-      <w:bookmarkEnd w:id="29"/>
+      <w:bookmarkStart w:id="29" w:name="_Toc444883175"/>
+      <w:bookmarkEnd w:id="28"/>
       <w:r>
         <w:rPr>
           <w:rFonts w:ascii="Courier New" w:hAnsi="Courier New" w:cs="Courier New"/>
@@ -4299,7 +4288,7 @@
         </w:rPr>
         <w:t xml:space="preserve"> </w:t>
       </w:r>
-      <w:bookmarkStart w:id="31" w:name="_Toc480795561"/>
+      <w:bookmarkStart w:id="30" w:name="_Toc480795561"/>
       <w:proofErr w:type="gramStart"/>
       <w:r>
         <w:rPr>
@@ -4320,8 +4309,8 @@
         </w:rPr>
         <w:t xml:space="preserve"> gradle changes</w:t>
       </w:r>
+      <w:bookmarkEnd w:id="29"/>
       <w:bookmarkEnd w:id="30"/>
-      <w:bookmarkEnd w:id="31"/>
     </w:p>
     <w:p>
       <w:pPr>
@@ -4351,7 +4340,7 @@
           <w:lang w:bidi="hi-IN"/>
         </w:rPr>
       </w:pPr>
-      <w:bookmarkStart w:id="32" w:name="_Toc444883176"/>
+      <w:bookmarkStart w:id="31" w:name="_Toc444883176"/>
       <w:r>
         <w:rPr>
           <w:rFonts w:ascii="Courier New" w:hAnsi="Courier New" w:cs="Courier New"/>
@@ -4968,7 +4957,7 @@
         <w:t>}</w:t>
       </w:r>
     </w:p>
-    <w:bookmarkEnd w:id="32"/>
+    <w:bookmarkEnd w:id="31"/>
     <w:p>
       <w:pPr>
         <w:pStyle w:val="BodyText"/>
@@ -5000,7 +4989,7 @@
           <w:rFonts w:cs="Arial"/>
         </w:rPr>
       </w:pPr>
-      <w:bookmarkStart w:id="33" w:name="_Toc480795562"/>
+      <w:bookmarkStart w:id="32" w:name="_Toc480795562"/>
       <w:r>
         <w:rPr>
           <w:rFonts w:cs="Arial"/>
@@ -5013,7 +5002,7 @@
         </w:rPr>
         <w:t>dependencies</w:t>
       </w:r>
-      <w:bookmarkEnd w:id="33"/>
+      <w:bookmarkEnd w:id="32"/>
     </w:p>
     <w:p>
       <w:pPr>
@@ -5236,7 +5225,7 @@
           <w:rFonts w:cs="Arial"/>
         </w:rPr>
       </w:pPr>
-      <w:bookmarkStart w:id="34" w:name="_Toc480795563"/>
+      <w:bookmarkStart w:id="33" w:name="_Toc480795563"/>
       <w:r>
         <w:rPr>
           <w:rFonts w:cs="Arial"/>
@@ -5249,7 +5238,7 @@
         </w:rPr>
         <w:t>s:</w:t>
       </w:r>
-      <w:bookmarkEnd w:id="34"/>
+      <w:bookmarkEnd w:id="33"/>
     </w:p>
     <w:p>
       <w:pPr>
@@ -9302,17 +9291,17 @@
           <w:rFonts w:cs="Arial"/>
         </w:rPr>
       </w:pPr>
-      <w:bookmarkStart w:id="35" w:name="_Toc444883178"/>
-      <w:bookmarkStart w:id="36" w:name="_Toc480795564"/>
-      <w:bookmarkStart w:id="37" w:name="_Toc297311301"/>
+      <w:bookmarkStart w:id="34" w:name="_Toc444883178"/>
+      <w:bookmarkStart w:id="35" w:name="_Toc480795564"/>
+      <w:bookmarkStart w:id="36" w:name="_Toc297311301"/>
       <w:r>
         <w:rPr>
           <w:rFonts w:cs="Arial"/>
         </w:rPr>
         <w:t>INITIALIZATION</w:t>
       </w:r>
+      <w:bookmarkEnd w:id="34"/>
       <w:bookmarkEnd w:id="35"/>
-      <w:bookmarkEnd w:id="36"/>
     </w:p>
     <w:p>
       <w:pPr>
@@ -10124,16 +10113,16 @@
           <w:rFonts w:cs="Arial"/>
         </w:rPr>
       </w:pPr>
-      <w:bookmarkStart w:id="38" w:name="_Toc444883181"/>
-      <w:bookmarkStart w:id="39" w:name="_Toc480795565"/>
+      <w:bookmarkStart w:id="37" w:name="_Toc444883181"/>
+      <w:bookmarkStart w:id="38" w:name="_Toc480795565"/>
       <w:r>
         <w:rPr>
           <w:rFonts w:cs="Arial"/>
         </w:rPr>
         <w:t>Android Manifest Changes</w:t>
       </w:r>
+      <w:bookmarkEnd w:id="37"/>
       <w:bookmarkEnd w:id="38"/>
-      <w:bookmarkEnd w:id="39"/>
     </w:p>
     <w:p>
       <w:pPr>
@@ -10404,16 +10393,16 @@
           <w:rFonts w:cs="Arial"/>
         </w:rPr>
       </w:pPr>
-      <w:bookmarkStart w:id="40" w:name="_Toc444883182"/>
-      <w:bookmarkStart w:id="41" w:name="_Toc480795566"/>
+      <w:bookmarkStart w:id="39" w:name="_Toc444883182"/>
+      <w:bookmarkStart w:id="40" w:name="_Toc480795566"/>
       <w:r>
         <w:rPr>
           <w:rFonts w:cs="Arial"/>
         </w:rPr>
         <w:t>Other User Permissions</w:t>
       </w:r>
+      <w:bookmarkEnd w:id="39"/>
       <w:bookmarkEnd w:id="40"/>
-      <w:bookmarkEnd w:id="41"/>
     </w:p>
     <w:p>
       <w:pPr>
@@ -10497,20 +10486,20 @@
           <w:rStyle w:val="dac-header-crumbs-link"/>
         </w:rPr>
       </w:pPr>
-      <w:bookmarkStart w:id="42" w:name="_Toc433199531"/>
-      <w:bookmarkStart w:id="43" w:name="_Toc444883191"/>
-      <w:bookmarkStart w:id="44" w:name="_Toc480795567"/>
-      <w:bookmarkStart w:id="45" w:name="_Toc297311305"/>
-      <w:bookmarkEnd w:id="37"/>
+      <w:bookmarkStart w:id="41" w:name="_Toc433199531"/>
+      <w:bookmarkStart w:id="42" w:name="_Toc444883191"/>
+      <w:bookmarkStart w:id="43" w:name="_Toc480795567"/>
+      <w:bookmarkStart w:id="44" w:name="_Toc297311305"/>
+      <w:bookmarkEnd w:id="36"/>
       <w:r>
         <w:rPr>
           <w:rStyle w:val="dac-header-crumbs-link"/>
         </w:rPr>
         <w:t>Supporting apps with Over 65K Methods</w:t>
       </w:r>
+      <w:bookmarkEnd w:id="41"/>
       <w:bookmarkEnd w:id="42"/>
       <w:bookmarkEnd w:id="43"/>
-      <w:bookmarkEnd w:id="44"/>
     </w:p>
     <w:p>
       <w:pPr>
@@ -11039,14 +11028,14 @@
           <w:rStyle w:val="dac-header-crumbs-link"/>
         </w:rPr>
       </w:pPr>
-      <w:bookmarkStart w:id="46" w:name="_Toc480795568"/>
+      <w:bookmarkStart w:id="45" w:name="_Toc480795568"/>
       <w:r>
         <w:rPr>
           <w:rStyle w:val="dac-header-crumbs-link"/>
         </w:rPr>
         <w:t>Third Party Library used:</w:t>
       </w:r>
-      <w:bookmarkEnd w:id="46"/>
+      <w:bookmarkEnd w:id="45"/>
     </w:p>
     <w:p>
       <w:pPr>
@@ -11056,11 +11045,11 @@
           <w:numId w:val="9"/>
         </w:numPr>
       </w:pPr>
-      <w:bookmarkStart w:id="47" w:name="_Toc480795569"/>
+      <w:bookmarkStart w:id="46" w:name="_Toc480795569"/>
       <w:r>
         <w:t>AdobeMobileLibrary</w:t>
       </w:r>
-      <w:bookmarkEnd w:id="47"/>
+      <w:bookmarkEnd w:id="46"/>
     </w:p>
     <w:p>
       <w:pPr>
@@ -11085,11 +11074,11 @@
           <w:numId w:val="9"/>
         </w:numPr>
       </w:pPr>
-      <w:bookmarkStart w:id="48" w:name="_Toc480795570"/>
+      <w:bookmarkStart w:id="47" w:name="_Toc480795570"/>
       <w:r>
         <w:t>Volley</w:t>
       </w:r>
-      <w:bookmarkEnd w:id="48"/>
+      <w:bookmarkEnd w:id="47"/>
     </w:p>
     <w:p>
       <w:pPr>
@@ -27756,7 +27745,7 @@
           <w:rFonts w:ascii="Times New Roman" w:hAnsi="Times New Roman"/>
         </w:rPr>
       </w:pPr>
-      <w:bookmarkStart w:id="49" w:name="_Toc480795571"/>
+      <w:bookmarkStart w:id="48" w:name="_Toc480795571"/>
       <w:r>
         <w:rPr>
           <w:rStyle w:val="none0"/>
@@ -27765,7 +27754,7 @@
         </w:rPr>
         <w:t>Service Discovery</w:t>
       </w:r>
-      <w:bookmarkEnd w:id="49"/>
+      <w:bookmarkEnd w:id="48"/>
     </w:p>
     <w:p>
       <w:pPr>
@@ -33055,7 +33044,7 @@
         </w:rPr>
       </w:pPr>
     </w:p>
-    <w:bookmarkEnd w:id="45"/>
+    <w:bookmarkEnd w:id="44"/>
     <w:p>
       <w:pPr>
         <w:pStyle w:val="BodyText"/>
@@ -33360,6 +33349,88 @@
           <w:lang w:val="en-GB"/>
         </w:rPr>
         <w:t xml:space="preserve"> Server Pool in AppConfig.json:</w:t>
+      </w:r>
+    </w:p>
+    <w:p>
+      <w:pPr>
+        <w:pStyle w:val="BodyText"/>
+        <w:rPr>
+          <w:rFonts w:eastAsiaTheme="minorEastAsia"/>
+          <w:lang w:val="en-GB"/>
+        </w:rPr>
+      </w:pPr>
+      <w:r>
+        <w:rPr>
+          <w:rFonts w:ascii="Courier New" w:hAnsi="Courier New" w:cs="Courier New"/>
+          <w:b/>
+          <w:bCs/>
+          <w:color w:val="660E7A"/>
+          <w:sz w:val="19"/>
+          <w:szCs w:val="19"/>
+        </w:rPr>
+        <w:t>"</w:t>
+      </w:r>
+      <w:proofErr w:type="gramStart"/>
+      <w:r>
+        <w:rPr>
+          <w:rFonts w:ascii="Courier New" w:hAnsi="Courier New" w:cs="Courier New"/>
+          <w:b/>
+          <w:bCs/>
+          <w:color w:val="660E7A"/>
+          <w:sz w:val="19"/>
+          <w:szCs w:val="19"/>
+        </w:rPr>
+        <w:t>timesync.ntp.hosts</w:t>
+      </w:r>
+      <w:proofErr w:type="gramEnd"/>
+      <w:r>
+        <w:rPr>
+          <w:rFonts w:ascii="Courier New" w:hAnsi="Courier New" w:cs="Courier New"/>
+          <w:b/>
+          <w:bCs/>
+          <w:color w:val="660E7A"/>
+          <w:sz w:val="19"/>
+          <w:szCs w:val="19"/>
+        </w:rPr>
+        <w:t>":["time1.google.com","time2.google.com","time3.google.com ","0.cn.pool.ntp.org"]</w:t>
+      </w:r>
+    </w:p>
+    <w:p>
+      <w:pPr>
+        <w:pStyle w:val="BodyText"/>
+        <w:rPr>
+          <w:rFonts w:eastAsiaTheme="minorEastAsia"/>
+          <w:lang w:val="en-GB"/>
+        </w:rPr>
+      </w:pPr>
+      <w:r>
+        <w:rPr>
+          <w:rFonts w:eastAsiaTheme="minorEastAsia"/>
+          <w:lang w:val="en-GB"/>
+        </w:rPr>
+        <w:t>This is the default NTP server pool list. One can add NTP servers here. It is configurable.</w:t>
+      </w:r>
+    </w:p>
+    <w:p>
+      <w:pPr>
+        <w:pStyle w:val="BodyText"/>
+        <w:rPr>
+          <w:rFonts w:eastAsiaTheme="minorEastAsia"/>
+          <w:lang w:val="en-GB"/>
+        </w:rPr>
+      </w:pPr>
+    </w:p>
+    <w:p>
+      <w:pPr>
+        <w:rPr>
+          <w:lang w:val="de-DE"/>
+        </w:rPr>
+      </w:pPr>
+      <w:r>
+        <w:rPr>
+          <w:lang w:val="de-DE"/>
+        </w:rPr>
+        <w:t>To fetch the NTP network time using SNTP client</w:t>
       </w:r>
     </w:p>
     <w:p>
@@ -33386,197 +33457,55 @@
         <w:rPr>
           <w:rFonts w:ascii="Courier New" w:hAnsi="Courier New" w:cs="Courier New"/>
           <w:color w:val="000000"/>
-          <w:sz w:val="19"/>
-          <w:szCs w:val="19"/>
-        </w:rPr>
-      </w:pPr>
-      <w:r>
-        <w:rPr>
-          <w:rFonts w:ascii="Courier New" w:hAnsi="Courier New" w:cs="Courier New"/>
-          <w:b/>
-          <w:bCs/>
-          <w:color w:val="660E7A"/>
-          <w:sz w:val="19"/>
-          <w:szCs w:val="19"/>
-        </w:rPr>
-        <w:t>"</w:t>
+          <w:sz w:val="18"/>
+          <w:szCs w:val="18"/>
+          <w:lang w:bidi="hi-IN"/>
+        </w:rPr>
+      </w:pPr>
+      <w:r>
+        <w:rPr>
+          <w:rFonts w:ascii="Courier New" w:hAnsi="Courier New" w:cs="Courier New"/>
+          <w:b/>
+          <w:bCs/>
+          <w:color w:val="000080"/>
+          <w:sz w:val="18"/>
+          <w:szCs w:val="18"/>
+          <w:lang w:bidi="hi-IN"/>
+        </w:rPr>
+        <w:t xml:space="preserve">public </w:t>
+      </w:r>
+      <w:r>
+        <w:rPr>
+          <w:rFonts w:ascii="Courier New" w:hAnsi="Courier New" w:cs="Courier New"/>
+          <w:color w:val="000000"/>
+          <w:sz w:val="18"/>
+          <w:szCs w:val="18"/>
+          <w:lang w:bidi="hi-IN"/>
+        </w:rPr>
+        <w:t xml:space="preserve">String </w:t>
       </w:r>
       <w:proofErr w:type="gramStart"/>
       <w:r>
         <w:rPr>
           <w:rFonts w:ascii="Courier New" w:hAnsi="Courier New" w:cs="Courier New"/>
-          <w:b/>
-          <w:bCs/>
-          <w:color w:val="660E7A"/>
-          <w:sz w:val="19"/>
-          <w:szCs w:val="19"/>
-        </w:rPr>
-        <w:t>timesync.ntp.hosts</w:t>
+          <w:color w:val="000000"/>
+          <w:sz w:val="18"/>
+          <w:szCs w:val="18"/>
+          <w:lang w:bidi="hi-IN"/>
+        </w:rPr>
+        <w:t>getUTCTime(</w:t>
       </w:r>
       <w:proofErr w:type="gramEnd"/>
       <w:r>
         <w:rPr>
           <w:rFonts w:ascii="Courier New" w:hAnsi="Courier New" w:cs="Courier New"/>
-          <w:b/>
-          <w:bCs/>
-          <w:color w:val="660E7A"/>
-          <w:sz w:val="19"/>
-          <w:szCs w:val="19"/>
-        </w:rPr>
-        <w:t>"</w:t>
-      </w:r>
-      <w:r>
-        <w:rPr>
-          <w:rFonts w:ascii="Courier New" w:hAnsi="Courier New" w:cs="Courier New"/>
-          <w:color w:val="000000"/>
-          <w:sz w:val="19"/>
-          <w:szCs w:val="19"/>
-        </w:rPr>
-        <w:t>:[</w:t>
-      </w:r>
-      <w:r>
-        <w:rPr>
-          <w:rFonts w:ascii="Courier New" w:hAnsi="Courier New" w:cs="Courier New"/>
-          <w:b/>
-          <w:bCs/>
-          <w:color w:val="008000"/>
-          <w:sz w:val="19"/>
-          <w:szCs w:val="19"/>
-        </w:rPr>
-        <w:t>"0.pool.ntp.org"</w:t>
-      </w:r>
-      <w:r>
-        <w:rPr>
-          <w:rFonts w:ascii="Courier New" w:hAnsi="Courier New" w:cs="Courier New"/>
-          <w:color w:val="000000"/>
-          <w:sz w:val="19"/>
-          <w:szCs w:val="19"/>
-        </w:rPr>
-        <w:t>,</w:t>
-      </w:r>
-      <w:r>
-        <w:rPr>
-          <w:rFonts w:ascii="Courier New" w:hAnsi="Courier New" w:cs="Courier New"/>
-          <w:b/>
-          <w:bCs/>
-          <w:color w:val="008000"/>
-          <w:sz w:val="19"/>
-          <w:szCs w:val="19"/>
-        </w:rPr>
-        <w:t>"1.pool.ntp.org"</w:t>
-      </w:r>
-      <w:r>
-        <w:rPr>
-          <w:rFonts w:ascii="Courier New" w:hAnsi="Courier New" w:cs="Courier New"/>
-          <w:color w:val="000000"/>
-          <w:sz w:val="19"/>
-          <w:szCs w:val="19"/>
-        </w:rPr>
-        <w:t>,</w:t>
-      </w:r>
-      <w:r>
-        <w:rPr>
-          <w:rFonts w:ascii="Courier New" w:hAnsi="Courier New" w:cs="Courier New"/>
-          <w:b/>
-          <w:bCs/>
-          <w:color w:val="008000"/>
-          <w:sz w:val="19"/>
-          <w:szCs w:val="19"/>
-        </w:rPr>
-        <w:t>"2.pool.ntp.org"</w:t>
-      </w:r>
-      <w:r>
-        <w:rPr>
-          <w:rFonts w:ascii="Courier New" w:hAnsi="Courier New" w:cs="Courier New"/>
-          <w:color w:val="000000"/>
-          <w:sz w:val="19"/>
-          <w:szCs w:val="19"/>
-        </w:rPr>
-        <w:t>,</w:t>
-      </w:r>
-      <w:r>
-        <w:rPr>
-          <w:rFonts w:ascii="Courier New" w:hAnsi="Courier New" w:cs="Courier New"/>
-          <w:b/>
-          <w:bCs/>
-          <w:color w:val="008000"/>
-          <w:sz w:val="19"/>
-          <w:szCs w:val="19"/>
-        </w:rPr>
-        <w:t>"3.pool.ntp.org"</w:t>
-      </w:r>
-      <w:r>
-        <w:rPr>
-          <w:rFonts w:ascii="Courier New" w:hAnsi="Courier New" w:cs="Courier New"/>
-          <w:color w:val="000000"/>
-          <w:sz w:val="19"/>
-          <w:szCs w:val="19"/>
-        </w:rPr>
-        <w:t>,</w:t>
-      </w:r>
-      <w:r>
-        <w:rPr>
-          <w:rFonts w:ascii="Courier New" w:hAnsi="Courier New" w:cs="Courier New"/>
-          <w:b/>
-          <w:bCs/>
-          <w:color w:val="008000"/>
-          <w:sz w:val="19"/>
-          <w:szCs w:val="19"/>
-        </w:rPr>
-        <w:t>"0.cn.pool.ntp.org"</w:t>
-      </w:r>
-      <w:r>
-        <w:rPr>
-          <w:rFonts w:ascii="Courier New" w:hAnsi="Courier New" w:cs="Courier New"/>
-          <w:color w:val="000000"/>
-          <w:sz w:val="19"/>
-          <w:szCs w:val="19"/>
-        </w:rPr>
-        <w:t>]</w:t>
-      </w:r>
-    </w:p>
-    <w:p>
-      <w:pPr>
-        <w:pStyle w:val="BodyText"/>
-        <w:rPr>
-          <w:rFonts w:eastAsiaTheme="minorEastAsia"/>
-          <w:lang w:val="en-GB"/>
-        </w:rPr>
-      </w:pPr>
-    </w:p>
-    <w:p>
-      <w:pPr>
-        <w:pStyle w:val="BodyText"/>
-        <w:rPr>
-          <w:rFonts w:eastAsiaTheme="minorEastAsia"/>
-          <w:lang w:val="en-GB"/>
-        </w:rPr>
-      </w:pPr>
-      <w:r>
-        <w:rPr>
-          <w:rFonts w:eastAsiaTheme="minorEastAsia"/>
-          <w:lang w:val="en-GB"/>
-        </w:rPr>
-        <w:t>This is the default NTP server pool list. One can add NTP servers here. It is configurable.</w:t>
-      </w:r>
-    </w:p>
-    <w:p>
-      <w:pPr>
-        <w:pStyle w:val="BodyText"/>
-        <w:rPr>
-          <w:rFonts w:eastAsiaTheme="minorEastAsia"/>
-          <w:lang w:val="en-GB"/>
-        </w:rPr>
-      </w:pPr>
-    </w:p>
-    <w:p>
-      <w:pPr>
-        <w:pStyle w:val="BodyText"/>
-        <w:rPr>
-          <w:rFonts w:eastAsiaTheme="minorEastAsia"/>
-          <w:lang w:val="en-GB"/>
-        </w:rPr>
-      </w:pPr>
+          <w:color w:val="000000"/>
+          <w:sz w:val="18"/>
+          <w:szCs w:val="18"/>
+          <w:lang w:bidi="hi-IN"/>
+        </w:rPr>
+        <w:t>);</w:t>
+      </w:r>
     </w:p>
     <w:p>
       <w:pPr>
@@ -33584,11 +33513,46 @@
           <w:lang w:val="de-DE"/>
         </w:rPr>
       </w:pPr>
-      <w:r>
+    </w:p>
+    <w:p>
+      <w:pPr>
         <w:rPr>
           <w:lang w:val="de-DE"/>
         </w:rPr>
-        <w:t>To fetch the NTP network time using SNTP client</w:t>
+      </w:pPr>
+    </w:p>
+    <w:p>
+      <w:pPr>
+        <w:rPr>
+          <w:lang w:val="de-DE"/>
+        </w:rPr>
+      </w:pPr>
+      <w:r>
+        <w:rPr>
+          <w:lang w:val="de-DE"/>
+        </w:rPr>
+        <w:t>To refresh NTP tim</w:t>
+      </w:r>
+      <w:bookmarkStart w:id="49" w:name="_GoBack"/>
+      <w:bookmarkEnd w:id="49"/>
+      <w:r>
+        <w:rPr>
+          <w:lang w:val="de-DE"/>
+        </w:rPr>
+        <w:t>e.</w:t>
+      </w:r>
+    </w:p>
+    <w:p>
+      <w:pPr>
+        <w:rPr>
+          <w:lang w:val="de-DE"/>
+        </w:rPr>
+      </w:pPr>
+      <w:r>
+        <w:rPr>
+          <w:lang w:val="de-DE"/>
+        </w:rPr>
+        <w:t>Offset Time= NTP time – Device time</w:t>
       </w:r>
     </w:p>
     <w:p>
@@ -33630,39 +33594,17 @@
           <w:szCs w:val="18"/>
           <w:lang w:bidi="hi-IN"/>
         </w:rPr>
-        <w:t xml:space="preserve">public </w:t>
-      </w:r>
-      <w:r>
-        <w:rPr>
-          <w:rFonts w:ascii="Courier New" w:hAnsi="Courier New" w:cs="Courier New"/>
-          <w:color w:val="000000"/>
-          <w:sz w:val="18"/>
-          <w:szCs w:val="18"/>
-          <w:lang w:bidi="hi-IN"/>
-        </w:rPr>
-        <w:t xml:space="preserve">String </w:t>
-      </w:r>
-      <w:proofErr w:type="gramStart"/>
-      <w:r>
-        <w:rPr>
-          <w:rFonts w:ascii="Courier New" w:hAnsi="Courier New" w:cs="Courier New"/>
-          <w:color w:val="000000"/>
-          <w:sz w:val="18"/>
-          <w:szCs w:val="18"/>
-          <w:lang w:bidi="hi-IN"/>
-        </w:rPr>
-        <w:t>getUTCTime(</w:t>
-      </w:r>
-      <w:proofErr w:type="gramEnd"/>
-      <w:r>
-        <w:rPr>
-          <w:rFonts w:ascii="Courier New" w:hAnsi="Courier New" w:cs="Courier New"/>
-          <w:color w:val="000000"/>
-          <w:sz w:val="18"/>
-          <w:szCs w:val="18"/>
-          <w:lang w:bidi="hi-IN"/>
-        </w:rPr>
-        <w:t>);</w:t>
+        <w:t xml:space="preserve">public void </w:t>
+      </w:r>
+      <w:r>
+        <w:rPr>
+          <w:rFonts w:ascii="Courier New" w:hAnsi="Courier New" w:cs="Courier New"/>
+          <w:color w:val="000000"/>
+          <w:sz w:val="18"/>
+          <w:szCs w:val="18"/>
+          <w:lang w:bidi="hi-IN"/>
+        </w:rPr>
+        <w:t>refreshTime ();</w:t>
       </w:r>
     </w:p>
     <w:p>
@@ -33697,46 +33639,6 @@
     </w:p>
     <w:p>
       <w:pPr>
-        <w:rPr>
-          <w:lang w:val="de-DE"/>
-        </w:rPr>
-      </w:pPr>
-    </w:p>
-    <w:p>
-      <w:pPr>
-        <w:rPr>
-          <w:lang w:val="de-DE"/>
-        </w:rPr>
-      </w:pPr>
-    </w:p>
-    <w:p>
-      <w:pPr>
-        <w:rPr>
-          <w:lang w:val="de-DE"/>
-        </w:rPr>
-      </w:pPr>
-      <w:r>
-        <w:rPr>
-          <w:lang w:val="de-DE"/>
-        </w:rPr>
-        <w:t>To refresh NTP time.</w:t>
-      </w:r>
-    </w:p>
-    <w:p>
-      <w:pPr>
-        <w:rPr>
-          <w:lang w:val="de-DE"/>
-        </w:rPr>
-      </w:pPr>
-      <w:r>
-        <w:rPr>
-          <w:lang w:val="de-DE"/>
-        </w:rPr>
-        <w:t>Offset Time= NTP time – Device time</w:t>
-      </w:r>
-    </w:p>
-    <w:p>
-      <w:pPr>
         <w:shd w:val="clear" w:color="auto" w:fill="FFFFFF"/>
         <w:tabs>
           <w:tab w:val="left" w:pos="916"/>
@@ -33764,28 +33666,161 @@
           <w:lang w:bidi="hi-IN"/>
         </w:rPr>
       </w:pPr>
-      <w:r>
-        <w:rPr>
-          <w:rFonts w:ascii="Courier New" w:hAnsi="Courier New" w:cs="Courier New"/>
-          <w:b/>
-          <w:bCs/>
-          <w:color w:val="000080"/>
-          <w:sz w:val="18"/>
-          <w:szCs w:val="18"/>
-          <w:lang w:bidi="hi-IN"/>
-        </w:rPr>
-        <w:t xml:space="preserve">public void </w:t>
-      </w:r>
-      <w:r>
-        <w:rPr>
-          <w:rFonts w:ascii="Courier New" w:hAnsi="Courier New" w:cs="Courier New"/>
-          <w:color w:val="000000"/>
-          <w:sz w:val="18"/>
-          <w:szCs w:val="18"/>
-          <w:lang w:bidi="hi-IN"/>
-        </w:rPr>
-        <w:t>refreshTime ();</w:t>
-      </w:r>
+    </w:p>
+    <w:p>
+      <w:pPr>
+        <w:shd w:val="clear" w:color="auto" w:fill="FFFFFF"/>
+        <w:tabs>
+          <w:tab w:val="left" w:pos="916"/>
+          <w:tab w:val="left" w:pos="1832"/>
+          <w:tab w:val="left" w:pos="2748"/>
+          <w:tab w:val="left" w:pos="3664"/>
+          <w:tab w:val="left" w:pos="4580"/>
+          <w:tab w:val="left" w:pos="5496"/>
+          <w:tab w:val="left" w:pos="6412"/>
+          <w:tab w:val="left" w:pos="7328"/>
+          <w:tab w:val="left" w:pos="8244"/>
+          <w:tab w:val="left" w:pos="9160"/>
+          <w:tab w:val="left" w:pos="10076"/>
+          <w:tab w:val="left" w:pos="10992"/>
+          <w:tab w:val="left" w:pos="11908"/>
+          <w:tab w:val="left" w:pos="12824"/>
+          <w:tab w:val="left" w:pos="13740"/>
+          <w:tab w:val="left" w:pos="14656"/>
+        </w:tabs>
+        <w:rPr>
+          <w:rFonts w:cs="Arial"/>
+          <w:color w:val="000000"/>
+          <w:szCs w:val="24"/>
+          <w:lang w:bidi="hi-IN"/>
+        </w:rPr>
+      </w:pPr>
+      <w:r>
+        <w:rPr>
+          <w:rFonts w:cs="Arial"/>
+          <w:color w:val="000000"/>
+          <w:szCs w:val="24"/>
+          <w:lang w:bidi="hi-IN"/>
+        </w:rPr>
+        <w:t>To</w:t>
+      </w:r>
+      <w:r>
+        <w:rPr>
+          <w:rFonts w:cs="Arial"/>
+          <w:color w:val="000000"/>
+          <w:szCs w:val="24"/>
+          <w:lang w:bidi="hi-IN"/>
+        </w:rPr>
+        <w:t xml:space="preserve"> check the status if time is synchronized </w:t>
+      </w:r>
+      <w:r>
+        <w:rPr>
+          <w:rFonts w:cs="Arial"/>
+          <w:color w:val="000000"/>
+          <w:szCs w:val="24"/>
+          <w:lang w:bidi="hi-IN"/>
+        </w:rPr>
+        <w:t xml:space="preserve">with the </w:t>
+      </w:r>
+      <w:r>
+        <w:rPr>
+          <w:rFonts w:cs="Arial"/>
+          <w:color w:val="000000"/>
+          <w:szCs w:val="24"/>
+          <w:lang w:bidi="hi-IN"/>
+        </w:rPr>
+        <w:t>server:</w:t>
+      </w:r>
+    </w:p>
+    <w:p>
+      <w:pPr>
+        <w:shd w:val="clear" w:color="auto" w:fill="FFFFFF"/>
+        <w:tabs>
+          <w:tab w:val="left" w:pos="916"/>
+          <w:tab w:val="left" w:pos="1832"/>
+          <w:tab w:val="left" w:pos="2748"/>
+          <w:tab w:val="left" w:pos="3664"/>
+          <w:tab w:val="left" w:pos="4580"/>
+          <w:tab w:val="left" w:pos="5496"/>
+          <w:tab w:val="left" w:pos="6412"/>
+          <w:tab w:val="left" w:pos="7328"/>
+          <w:tab w:val="left" w:pos="8244"/>
+          <w:tab w:val="left" w:pos="9160"/>
+          <w:tab w:val="left" w:pos="10076"/>
+          <w:tab w:val="left" w:pos="10992"/>
+          <w:tab w:val="left" w:pos="11908"/>
+          <w:tab w:val="left" w:pos="12824"/>
+          <w:tab w:val="left" w:pos="13740"/>
+          <w:tab w:val="left" w:pos="14656"/>
+        </w:tabs>
+        <w:rPr>
+          <w:rFonts w:ascii="Courier New" w:hAnsi="Courier New" w:cs="Courier New"/>
+          <w:color w:val="000000"/>
+          <w:sz w:val="18"/>
+          <w:szCs w:val="18"/>
+          <w:lang w:bidi="hi-IN"/>
+        </w:rPr>
+      </w:pPr>
+      <w:r>
+        <w:rPr>
+          <w:rFonts w:ascii="Courier New" w:hAnsi="Courier New" w:cs="Courier New"/>
+          <w:color w:val="000000"/>
+          <w:sz w:val="18"/>
+          <w:szCs w:val="18"/>
+          <w:lang w:bidi="hi-IN"/>
+        </w:rPr>
+        <w:t>public boolean </w:t>
+      </w:r>
+      <w:r>
+        <w:rPr>
+          <w:rFonts w:ascii="Courier New" w:hAnsi="Courier New" w:cs="Courier New"/>
+          <w:color w:val="000000"/>
+          <w:sz w:val="18"/>
+          <w:szCs w:val="18"/>
+          <w:lang w:bidi="hi-IN"/>
+        </w:rPr>
+        <w:t>isSynchronized (</w:t>
+      </w:r>
+      <w:r>
+        <w:rPr>
+          <w:rFonts w:ascii="Courier New" w:hAnsi="Courier New" w:cs="Courier New"/>
+          <w:color w:val="000000"/>
+          <w:sz w:val="18"/>
+          <w:szCs w:val="18"/>
+          <w:lang w:bidi="hi-IN"/>
+        </w:rPr>
+        <w:t>); </w:t>
+      </w:r>
+    </w:p>
+    <w:p>
+      <w:pPr>
+        <w:shd w:val="clear" w:color="auto" w:fill="FFFFFF"/>
+        <w:tabs>
+          <w:tab w:val="left" w:pos="916"/>
+          <w:tab w:val="left" w:pos="1832"/>
+          <w:tab w:val="left" w:pos="2748"/>
+          <w:tab w:val="left" w:pos="3664"/>
+          <w:tab w:val="left" w:pos="4580"/>
+          <w:tab w:val="left" w:pos="5496"/>
+          <w:tab w:val="left" w:pos="6412"/>
+          <w:tab w:val="left" w:pos="7328"/>
+          <w:tab w:val="left" w:pos="8244"/>
+          <w:tab w:val="left" w:pos="9160"/>
+          <w:tab w:val="left" w:pos="10076"/>
+          <w:tab w:val="left" w:pos="10992"/>
+          <w:tab w:val="left" w:pos="11908"/>
+          <w:tab w:val="left" w:pos="12824"/>
+          <w:tab w:val="left" w:pos="13740"/>
+          <w:tab w:val="left" w:pos="14656"/>
+        </w:tabs>
+        <w:rPr>
+          <w:rFonts w:ascii="Courier New" w:hAnsi="Courier New" w:cs="Courier New"/>
+          <w:color w:val="000000"/>
+          <w:sz w:val="18"/>
+          <w:szCs w:val="18"/>
+          <w:lang w:bidi="hi-IN"/>
+        </w:rPr>
+      </w:pPr>
     </w:p>
     <w:p>
       <w:pPr>
@@ -34041,6 +34076,7 @@
           <w:rFonts w:eastAsiaTheme="minorEastAsia"/>
           <w:lang w:val="en-GB"/>
         </w:rPr>
+        <w:lastRenderedPageBreak/>
         <w:t>Sample Json file:</w:t>
       </w:r>
     </w:p>
@@ -51179,7 +51215,7 @@
         <w:noProof/>
         <w:sz w:val="20"/>
       </w:rPr>
-      <w:t>5</w:t>
+      <w:t>28</w:t>
     </w:r>
     <w:r>
       <w:rPr>
@@ -56241,7 +56277,7 @@
 </file>
 
 <file path=customXml/itemProps1.xml><?xml version="1.0" encoding="utf-8"?>
-<ds:datastoreItem xmlns:ds="http://schemas.openxmlformats.org/officeDocument/2006/customXml" ds:itemID="{7032399C-DEEA-544C-BA83-8F15AED9005E}">
+<ds:datastoreItem xmlns:ds="http://schemas.openxmlformats.org/officeDocument/2006/customXml" ds:itemID="{EEC91F50-AE00-274C-913A-A530BB1B28BB}">
   <ds:schemaRefs>
     <ds:schemaRef ds:uri="http://schemas.openxmlformats.org/officeDocument/2006/bibliography"/>
   </ds:schemaRefs>

</xml_diff>

<commit_message>
doc changes and sample example in demo
</commit_message>
<xml_diff>
--- a/Documents/External/AIL000009_Integration Document_Appinfra_Android_1.7.0.docx
+++ b/Documents/External/AIL000009_Integration Document_Appinfra_Android_1.7.0.docx
@@ -9941,7 +9941,7 @@
           <w:sz w:val="27"/>
           <w:szCs w:val="27"/>
         </w:rPr>
-        <w:t>mAppInfra</w:t>
+        <w:t xml:space="preserve">abTestingInterface </w:t>
       </w:r>
       <w:r>
         <w:rPr>
@@ -9950,7 +9950,35 @@
           <w:sz w:val="27"/>
           <w:szCs w:val="27"/>
         </w:rPr>
-        <w:t>.</w:t>
+        <w:t xml:space="preserve">=  </w:t>
+      </w:r>
+      <w:r>
+        <w:rPr>
+          <w:rFonts w:ascii="Menlo-Regular" w:eastAsiaTheme="minorEastAsia" w:hAnsi="Menlo-Regular" w:cs="Menlo-Regular"/>
+          <w:color w:val="CC7832"/>
+          <w:sz w:val="27"/>
+          <w:szCs w:val="27"/>
+          <w:shd w:val="clear" w:color="auto" w:fill="2B2B2B"/>
+        </w:rPr>
+        <w:t>new</w:t>
+      </w:r>
+      <w:r>
+        <w:rPr>
+          <w:rFonts w:ascii="Menlo-Regular" w:eastAsiaTheme="minorEastAsia" w:hAnsi="Menlo-Regular" w:cs="Menlo-Regular"/>
+          <w:color w:val="CC7832"/>
+          <w:sz w:val="27"/>
+          <w:szCs w:val="27"/>
+        </w:rPr>
+        <w:t xml:space="preserve"> </w:t>
+      </w:r>
+      <w:r>
+        <w:rPr>
+          <w:rFonts w:ascii="Menlo-Regular" w:eastAsiaTheme="minorEastAsia" w:hAnsi="Menlo-Regular" w:cs="Menlo-Regular"/>
+          <w:color w:val="A9B7C6"/>
+          <w:sz w:val="27"/>
+          <w:szCs w:val="27"/>
+        </w:rPr>
+        <w:t xml:space="preserve">ABTestClientManager((AppInfra) </w:t>
       </w:r>
       <w:r>
         <w:rPr>
@@ -9960,7 +9988,7 @@
           <w:szCs w:val="27"/>
           <w:shd w:val="clear" w:color="auto" w:fill="344134"/>
         </w:rPr>
-        <w:t>setAppupdateInterface</w:t>
+        <w:t>AILDemouAppInterface</w:t>
       </w:r>
       <w:r>
         <w:rPr>
@@ -9969,7 +9997,27 @@
           <w:sz w:val="27"/>
           <w:szCs w:val="27"/>
         </w:rPr>
-        <w:t>(</w:t>
+        <w:t>.</w:t>
+      </w:r>
+      <w:r>
+        <w:rPr>
+          <w:rFonts w:ascii="Menlo-Regular" w:eastAsiaTheme="minorEastAsia" w:hAnsi="Menlo-Regular" w:cs="Menlo-Regular"/>
+          <w:i/>
+          <w:iCs/>
+          <w:color w:val="9876AA"/>
+          <w:sz w:val="27"/>
+          <w:szCs w:val="27"/>
+        </w:rPr>
+        <w:t>mAppInfra</w:t>
+      </w:r>
+      <w:r>
+        <w:rPr>
+          <w:rFonts w:ascii="Menlo-Regular" w:eastAsiaTheme="minorEastAsia" w:hAnsi="Menlo-Regular" w:cs="Menlo-Regular"/>
+          <w:color w:val="A9B7C6"/>
+          <w:sz w:val="27"/>
+          <w:szCs w:val="27"/>
+        </w:rPr>
+        <w:t>)</w:t>
       </w:r>
       <w:r>
         <w:rPr>
@@ -9977,76 +10025,29 @@
           <w:color w:val="CC7832"/>
           <w:sz w:val="27"/>
           <w:szCs w:val="27"/>
-          <w:shd w:val="clear" w:color="auto" w:fill="2B2B2B"/>
-        </w:rPr>
-        <w:t>new</w:t>
-      </w:r>
-      <w:r>
-        <w:rPr>
-          <w:rFonts w:ascii="Menlo-Regular" w:eastAsiaTheme="minorEastAsia" w:hAnsi="Menlo-Regular" w:cs="Menlo-Regular"/>
-          <w:color w:val="CC7832"/>
-          <w:sz w:val="27"/>
-          <w:szCs w:val="27"/>
+        </w:rPr>
+        <w:t>;</w:t>
+      </w:r>
+      <w:r>
+        <w:rPr>
+          <w:lang w:val="de-DE"/>
         </w:rPr>
         <w:t xml:space="preserve"> </w:t>
       </w:r>
       <w:r>
         <w:rPr>
-          <w:rFonts w:ascii="Menlo-Regular" w:eastAsiaTheme="minorEastAsia" w:hAnsi="Menlo-Regular" w:cs="Menlo-Regular"/>
-          <w:color w:val="A9B7C6"/>
-          <w:sz w:val="27"/>
-          <w:szCs w:val="27"/>
-        </w:rPr>
-        <w:t>AppUpdateManager(</w:t>
-      </w:r>
-      <w:r>
-        <w:rPr>
-          <w:rFonts w:ascii="Menlo-Regular" w:eastAsiaTheme="minorEastAsia" w:hAnsi="Menlo-Regular" w:cs="Menlo-Regular"/>
-          <w:color w:val="9876AA"/>
-          <w:sz w:val="27"/>
-          <w:szCs w:val="27"/>
-        </w:rPr>
-        <w:t>mAppInfra</w:t>
-      </w:r>
-      <w:r>
-        <w:rPr>
-          <w:rFonts w:ascii="Menlo-Regular" w:eastAsiaTheme="minorEastAsia" w:hAnsi="Menlo-Regular" w:cs="Menlo-Regular"/>
-          <w:color w:val="A9B7C6"/>
-          <w:sz w:val="27"/>
-          <w:szCs w:val="27"/>
-        </w:rPr>
-        <w:t>))</w:t>
-      </w:r>
-      <w:r>
-        <w:rPr>
-          <w:rFonts w:ascii="Menlo-Regular" w:eastAsiaTheme="minorEastAsia" w:hAnsi="Menlo-Regular" w:cs="Menlo-Regular"/>
-          <w:color w:val="CC7832"/>
-          <w:sz w:val="27"/>
-          <w:szCs w:val="27"/>
-        </w:rPr>
-        <w:t>;</w:t>
-      </w:r>
-      <w:r>
-        <w:rPr>
-          <w:rFonts w:ascii="Menlo-Regular" w:eastAsiaTheme="minorEastAsia" w:hAnsi="Menlo-Regular" w:cs="Menlo-Regular"/>
-          <w:color w:val="CC7832"/>
-          <w:sz w:val="27"/>
-          <w:szCs w:val="27"/>
-        </w:rPr>
-        <w:t>//</w:t>
-      </w:r>
-      <w:r>
-        <w:rPr>
           <w:lang w:val="de-DE"/>
         </w:rPr>
-        <w:t xml:space="preserve"> </w:t>
-      </w:r>
-      <w:r>
+        <w:t>// to create an instance and use Abtesting feature.</w:t>
+      </w:r>
+    </w:p>
+    <w:p>
+      <w:pPr>
+        <w:pStyle w:val="BodyText"/>
         <w:rPr>
           <w:lang w:val="de-DE"/>
         </w:rPr>
-        <w:t>// to create an instance and use appupdate feature.</w:t>
-      </w:r>
+      </w:pPr>
     </w:p>
     <w:p>
       <w:pPr>
@@ -10055,280 +10056,14 @@
           <w:lang w:val="de-DE"/>
         </w:rPr>
       </w:pPr>
-    </w:p>
-    <w:p>
-      <w:pPr>
-        <w:pStyle w:val="BodyText"/>
+      <w:r>
         <w:rPr>
           <w:lang w:val="de-DE"/>
         </w:rPr>
-      </w:pPr>
-    </w:p>
-    <w:p>
-      <w:pPr>
-        <w:pStyle w:val="BodyText"/>
-        <w:rPr>
-          <w:lang w:val="de-DE"/>
-        </w:rPr>
-      </w:pPr>
-      <w:r>
-        <w:rPr>
-          <w:rFonts w:ascii="Menlo-Regular" w:eastAsiaTheme="minorEastAsia" w:hAnsi="Menlo-Regular" w:cs="Menlo-Regular"/>
-          <w:color w:val="A9B7C6"/>
-          <w:sz w:val="27"/>
-          <w:szCs w:val="27"/>
-          <w:shd w:val="clear" w:color="auto" w:fill="344134"/>
-        </w:rPr>
-        <w:t>mAppInfra</w:t>
-      </w:r>
-      <w:r>
-        <w:rPr>
-          <w:rFonts w:ascii="Menlo-Regular" w:eastAsiaTheme="minorEastAsia" w:hAnsi="Menlo-Regular" w:cs="Menlo-Regular"/>
-          <w:color w:val="A9B7C6"/>
-          <w:sz w:val="27"/>
-          <w:szCs w:val="27"/>
-        </w:rPr>
-        <w:t>.setAbTesting(</w:t>
-      </w:r>
-      <w:r>
-        <w:rPr>
-          <w:rFonts w:ascii="Menlo-Regular" w:eastAsiaTheme="minorEastAsia" w:hAnsi="Menlo-Regular" w:cs="Menlo-Regular"/>
-          <w:color w:val="CC7832"/>
-          <w:sz w:val="27"/>
-          <w:szCs w:val="27"/>
-          <w:shd w:val="clear" w:color="auto" w:fill="2B2B2B"/>
-        </w:rPr>
-        <w:t>new</w:t>
-      </w:r>
-      <w:r>
-        <w:rPr>
-          <w:rFonts w:ascii="Menlo-Regular" w:eastAsiaTheme="minorEastAsia" w:hAnsi="Menlo-Regular" w:cs="Menlo-Regular"/>
-          <w:color w:val="CC7832"/>
-          <w:sz w:val="27"/>
-          <w:szCs w:val="27"/>
-        </w:rPr>
-        <w:t xml:space="preserve"> </w:t>
-      </w:r>
-      <w:r>
-        <w:rPr>
-          <w:rFonts w:ascii="Menlo-Regular" w:eastAsiaTheme="minorEastAsia" w:hAnsi="Menlo-Regular" w:cs="Menlo-Regular"/>
-          <w:color w:val="A9B7C6"/>
-          <w:sz w:val="27"/>
-          <w:szCs w:val="27"/>
-        </w:rPr>
-        <w:t>ABTestClientManager(</w:t>
-      </w:r>
-      <w:r>
-        <w:rPr>
-          <w:rFonts w:ascii="Menlo-Regular" w:eastAsiaTheme="minorEastAsia" w:hAnsi="Menlo-Regular" w:cs="Menlo-Regular"/>
-          <w:color w:val="A9B7C6"/>
-          <w:sz w:val="27"/>
-          <w:szCs w:val="27"/>
-          <w:shd w:val="clear" w:color="auto" w:fill="344134"/>
-        </w:rPr>
-        <w:t>mAppInfra</w:t>
-      </w:r>
-      <w:r>
-        <w:rPr>
-          <w:rFonts w:ascii="Menlo-Regular" w:eastAsiaTheme="minorEastAsia" w:hAnsi="Menlo-Regular" w:cs="Menlo-Regular"/>
-          <w:color w:val="A9B7C6"/>
-          <w:sz w:val="27"/>
-          <w:szCs w:val="27"/>
-        </w:rPr>
-        <w:t>))</w:t>
-      </w:r>
-      <w:r>
-        <w:rPr>
-          <w:rFonts w:ascii="Menlo-Regular" w:eastAsiaTheme="minorEastAsia" w:hAnsi="Menlo-Regular" w:cs="Menlo-Regular"/>
-          <w:color w:val="CC7832"/>
-          <w:sz w:val="27"/>
-          <w:szCs w:val="27"/>
-        </w:rPr>
-        <w:t>;</w:t>
-      </w:r>
-      <w:r>
-        <w:rPr>
-          <w:lang w:val="de-DE"/>
-        </w:rPr>
-        <w:t xml:space="preserve"> </w:t>
-      </w:r>
-      <w:r>
-        <w:rPr>
-          <w:lang w:val="de-DE"/>
-        </w:rPr>
-        <w:t xml:space="preserve">// to create an instance and use </w:t>
-      </w:r>
-      <w:r>
-        <w:rPr>
-          <w:lang w:val="de-DE"/>
-        </w:rPr>
-        <w:t>Abtesting</w:t>
-      </w:r>
-      <w:r>
-        <w:rPr>
-          <w:lang w:val="de-DE"/>
-        </w:rPr>
-        <w:t xml:space="preserve"> feature.</w:t>
-      </w:r>
-    </w:p>
-    <w:p>
-      <w:pPr>
-        <w:pStyle w:val="BodyText"/>
-        <w:rPr>
-          <w:lang w:val="de-DE"/>
-        </w:rPr>
-      </w:pPr>
-    </w:p>
-    <w:p>
-      <w:pPr>
-        <w:pStyle w:val="BodyText"/>
-        <w:rPr>
-          <w:lang w:val="de-DE"/>
-        </w:rPr>
-      </w:pPr>
-    </w:p>
-    <w:p>
-      <w:pPr>
-        <w:pStyle w:val="BodyText"/>
-        <w:rPr>
-          <w:lang w:val="de-DE"/>
-        </w:rPr>
-      </w:pPr>
-      <w:r>
-        <w:rPr>
-          <w:rFonts w:ascii="Menlo-Regular" w:eastAsiaTheme="minorEastAsia" w:hAnsi="Menlo-Regular" w:cs="Menlo-Regular"/>
-          <w:color w:val="9876AA"/>
-          <w:sz w:val="27"/>
-          <w:szCs w:val="27"/>
-        </w:rPr>
-        <w:t>mAppInfra</w:t>
-      </w:r>
-      <w:r>
-        <w:rPr>
-          <w:rFonts w:ascii="Menlo-Regular" w:eastAsiaTheme="minorEastAsia" w:hAnsi="Menlo-Regular" w:cs="Menlo-Regular"/>
-          <w:color w:val="A9B7C6"/>
-          <w:sz w:val="27"/>
-          <w:szCs w:val="27"/>
-        </w:rPr>
-        <w:t>.</w:t>
-      </w:r>
-      <w:r>
-        <w:rPr>
-          <w:rFonts w:ascii="Menlo-Regular" w:eastAsiaTheme="minorEastAsia" w:hAnsi="Menlo-Regular" w:cs="Menlo-Regular"/>
-          <w:color w:val="A9B7C6"/>
-          <w:sz w:val="27"/>
-          <w:szCs w:val="27"/>
-          <w:shd w:val="clear" w:color="auto" w:fill="344134"/>
-        </w:rPr>
-        <w:t>setLanguagePackInterface</w:t>
-      </w:r>
-      <w:r>
-        <w:rPr>
-          <w:rFonts w:ascii="Menlo-Regular" w:eastAsiaTheme="minorEastAsia" w:hAnsi="Menlo-Regular" w:cs="Menlo-Regular"/>
-          <w:color w:val="A9B7C6"/>
-          <w:sz w:val="27"/>
-          <w:szCs w:val="27"/>
-        </w:rPr>
-        <w:t>(</w:t>
-      </w:r>
-      <w:r>
-        <w:rPr>
-          <w:rFonts w:ascii="Menlo-Regular" w:eastAsiaTheme="minorEastAsia" w:hAnsi="Menlo-Regular" w:cs="Menlo-Regular"/>
-          <w:color w:val="CC7832"/>
-          <w:sz w:val="27"/>
-          <w:szCs w:val="27"/>
-          <w:shd w:val="clear" w:color="auto" w:fill="2B2B2B"/>
-        </w:rPr>
-        <w:t>new</w:t>
-      </w:r>
-      <w:r>
-        <w:rPr>
-          <w:rFonts w:ascii="Menlo-Regular" w:eastAsiaTheme="minorEastAsia" w:hAnsi="Menlo-Regular" w:cs="Menlo-Regular"/>
-          <w:color w:val="CC7832"/>
-          <w:sz w:val="27"/>
-          <w:szCs w:val="27"/>
-        </w:rPr>
-        <w:t xml:space="preserve"> </w:t>
-      </w:r>
-      <w:r>
-        <w:rPr>
-          <w:rFonts w:ascii="Menlo-Regular" w:eastAsiaTheme="minorEastAsia" w:hAnsi="Menlo-Regular" w:cs="Menlo-Regular"/>
-          <w:color w:val="A9B7C6"/>
-          <w:sz w:val="27"/>
-          <w:szCs w:val="27"/>
-        </w:rPr>
-        <w:t>LanguagePackManager(</w:t>
-      </w:r>
-      <w:r>
-        <w:rPr>
-          <w:rFonts w:ascii="Menlo-Regular" w:eastAsiaTheme="minorEastAsia" w:hAnsi="Menlo-Regular" w:cs="Menlo-Regular"/>
-          <w:color w:val="9876AA"/>
-          <w:sz w:val="27"/>
-          <w:szCs w:val="27"/>
-        </w:rPr>
-        <w:t>mAppInfra</w:t>
-      </w:r>
-      <w:r>
-        <w:rPr>
-          <w:rFonts w:ascii="Menlo-Regular" w:eastAsiaTheme="minorEastAsia" w:hAnsi="Menlo-Regular" w:cs="Menlo-Regular"/>
-          <w:color w:val="A9B7C6"/>
-          <w:sz w:val="27"/>
-          <w:szCs w:val="27"/>
-        </w:rPr>
-        <w:t>))</w:t>
-      </w:r>
-      <w:r>
-        <w:rPr>
-          <w:rFonts w:ascii="Menlo-Regular" w:eastAsiaTheme="minorEastAsia" w:hAnsi="Menlo-Regular" w:cs="Menlo-Regular"/>
-          <w:color w:val="CC7832"/>
-          <w:sz w:val="27"/>
-          <w:szCs w:val="27"/>
-        </w:rPr>
-        <w:t>;</w:t>
-      </w:r>
-      <w:r>
-        <w:rPr>
-          <w:rFonts w:ascii="Menlo-Regular" w:eastAsiaTheme="minorEastAsia" w:hAnsi="Menlo-Regular" w:cs="Menlo-Regular"/>
-          <w:color w:val="CC7832"/>
-          <w:sz w:val="27"/>
-          <w:szCs w:val="27"/>
-        </w:rPr>
-        <w:t>//</w:t>
-      </w:r>
-      <w:r>
-        <w:rPr>
-          <w:lang w:val="de-DE"/>
-        </w:rPr>
-        <w:t xml:space="preserve"> </w:t>
-      </w:r>
-      <w:r>
-        <w:rPr>
-          <w:lang w:val="de-DE"/>
-        </w:rPr>
-        <w:t xml:space="preserve">// to create an instance and use </w:t>
-      </w:r>
-      <w:r>
-        <w:rPr>
-          <w:lang w:val="de-DE"/>
-        </w:rPr>
-        <w:t>LanguagePack</w:t>
+        <w:t>Same shoould be followed for AppUpdate and LanguagePack.</w:t>
       </w:r>
       <w:bookmarkStart w:id="39" w:name="_GoBack"/>
       <w:bookmarkEnd w:id="39"/>
-      <w:r>
-        <w:rPr>
-          <w:lang w:val="de-DE"/>
-        </w:rPr>
-        <w:t xml:space="preserve"> feature.</w:t>
-      </w:r>
-    </w:p>
-    <w:p>
-      <w:pPr>
-        <w:pStyle w:val="BodyText"/>
-        <w:rPr>
-          <w:lang w:val="de-DE"/>
-        </w:rPr>
-      </w:pPr>
     </w:p>
     <w:p>
       <w:pPr>
@@ -10818,15 +10553,6 @@
           <w:highlight w:val="lightGray"/>
         </w:rPr>
         <w:br/>
-      </w:r>
-      <w:r>
-        <w:rPr>
-          <w:color w:val="000000"/>
-          <w:sz w:val="18"/>
-          <w:szCs w:val="18"/>
-          <w:highlight w:val="lightGray"/>
-        </w:rPr>
-        <w:lastRenderedPageBreak/>
         <w:t>    buildToolsVersion "25.0.2</w:t>
       </w:r>
       <w:r>
@@ -11009,6 +10735,15 @@
           <w:highlight w:val="lightGray"/>
         </w:rPr>
         <w:br/>
+      </w:r>
+      <w:r>
+        <w:rPr>
+          <w:color w:val="000000"/>
+          <w:sz w:val="18"/>
+          <w:szCs w:val="18"/>
+          <w:highlight w:val="lightGray"/>
+        </w:rPr>
+        <w:lastRenderedPageBreak/>
         <w:t xml:space="preserve">  </w:t>
       </w:r>
       <w:r>
@@ -12130,7 +11865,6 @@
           <w:szCs w:val="22"/>
           <w:lang w:bidi="hi-IN"/>
         </w:rPr>
-        <w:lastRenderedPageBreak/>
         <w:t xml:space="preserve">String decryptedData= </w:t>
       </w:r>
       <w:r>
@@ -12596,6 +12330,7 @@
           <w:sz w:val="18"/>
           <w:szCs w:val="18"/>
         </w:rPr>
+        <w:lastRenderedPageBreak/>
         <w:t>Checking whether device is jailbroken</w:t>
       </w:r>
     </w:p>
@@ -13479,7 +13214,6 @@
           <w:sz w:val="19"/>
           <w:szCs w:val="19"/>
         </w:rPr>
-        <w:lastRenderedPageBreak/>
         <w:t>hsdpPhsApiSigning</w:t>
       </w:r>
       <w:r>
@@ -13905,6 +13639,7 @@
           <w:sz w:val="28"/>
           <w:szCs w:val="28"/>
         </w:rPr>
+        <w:lastRenderedPageBreak/>
         <w:t>App tagging is used to track pages and button actions of the propositions or common components with page/action name and several other default values such as timestamps, device info, OS info etc.</w:t>
       </w:r>
     </w:p>
@@ -14768,7 +14503,6 @@
           <w:sz w:val="28"/>
           <w:szCs w:val="28"/>
         </w:rPr>
-        <w:lastRenderedPageBreak/>
         <w:t xml:space="preserve">        </w:t>
       </w:r>
       <w:r>
@@ -15128,6 +14862,7 @@
           <w:sz w:val="28"/>
           <w:szCs w:val="28"/>
         </w:rPr>
+        <w:lastRenderedPageBreak/>
         <w:t xml:space="preserve">    </w:t>
       </w:r>
       <w:r>
@@ -16070,7 +15805,6 @@
           <w:sz w:val="28"/>
           <w:szCs w:val="28"/>
         </w:rPr>
-        <w:lastRenderedPageBreak/>
         <w:t xml:space="preserve">        </w:t>
       </w:r>
       <w:r>
@@ -16540,6 +16274,7 @@
           <w:sz w:val="28"/>
           <w:szCs w:val="28"/>
         </w:rPr>
+        <w:lastRenderedPageBreak/>
         <w:t xml:space="preserve">        </w:t>
       </w:r>
       <w:r>
@@ -17730,7 +17465,6 @@
           <w:color w:val="000080"/>
           <w:szCs w:val="24"/>
         </w:rPr>
-        <w:lastRenderedPageBreak/>
         <w:t>2)</w:t>
       </w:r>
       <w:r>
@@ -17964,6 +17698,7 @@
           <w:color w:val="BF6426"/>
           <w:szCs w:val="24"/>
         </w:rPr>
+        <w:lastRenderedPageBreak/>
         <w:t>Privacy Enum states are below :</w:t>
       </w:r>
     </w:p>
@@ -18881,7 +18616,6 @@
           <w:color w:val="99A8BA"/>
           <w:szCs w:val="24"/>
         </w:rPr>
-        <w:lastRenderedPageBreak/>
         <w:t>Twitter("twitter"),</w:t>
       </w:r>
     </w:p>
@@ -19761,7 +19495,6 @@
           <w:rFonts w:asciiTheme="majorHAnsi" w:hAnsiTheme="majorHAnsi" w:cstheme="majorHAnsi"/>
           <w:szCs w:val="24"/>
         </w:rPr>
-        <w:lastRenderedPageBreak/>
         <w:t>String pointer denotes the action name to finish tracking. . (</w:t>
       </w:r>
       <w:r>
@@ -20681,7 +20414,6 @@
           <w:color w:val="000000"/>
           <w:szCs w:val="24"/>
         </w:rPr>
-        <w:lastRenderedPageBreak/>
         <w:t>21) void unregisterTaggingData(BroadcastReceiver receiver);</w:t>
       </w:r>
     </w:p>
@@ -20847,6 +20579,7 @@
           <w:szCs w:val="24"/>
           <w:shd w:val="clear" w:color="auto" w:fill="FFFFFF"/>
         </w:rPr>
+        <w:lastRenderedPageBreak/>
         <w:t xml:space="preserve">We have created a LocalBroadCastManger for which the proposition has to register on this receiver to listen to the tagging events. </w:t>
       </w:r>
     </w:p>
@@ -22160,6 +21893,15 @@
           <w:szCs w:val="18"/>
         </w:rPr>
         <w:br/>
+      </w:r>
+      <w:r>
+        <w:rPr>
+          <w:rFonts w:ascii="Menlo" w:eastAsiaTheme="minorEastAsia" w:hAnsi="Menlo" w:cs="Menlo"/>
+          <w:color w:val="000000"/>
+          <w:sz w:val="18"/>
+          <w:szCs w:val="18"/>
+        </w:rPr>
+        <w:lastRenderedPageBreak/>
         <w:t xml:space="preserve">      </w:t>
       </w:r>
       <w:r>
@@ -23410,7 +23152,6 @@
           <w:rFonts w:ascii="Menlo" w:hAnsi="Menlo" w:cs="Menlo"/>
           <w:color w:val="000000"/>
         </w:rPr>
-        <w:lastRenderedPageBreak/>
         <w:t xml:space="preserve">      &lt;Proposition package name&gt;$ cd </w:t>
       </w:r>
       <w:r>
@@ -23947,6 +23688,7 @@
         <w:rPr>
           <w:sz w:val="20"/>
         </w:rPr>
+        <w:lastRenderedPageBreak/>
         <w:t>Once the last file reaches maximum limit, log start overwriting first file.</w:t>
       </w:r>
     </w:p>
@@ -25102,6 +24844,7 @@
           <w:bdr w:val="nil"/>
           <w:lang w:val="de-DE"/>
         </w:rPr>
+        <w:lastRenderedPageBreak/>
         <w:t>The App identity feature shall obtain the technical app name, app version and app release status automatically from the build application build process.</w:t>
       </w:r>
     </w:p>
@@ -26224,7 +25967,6 @@
           <w:szCs w:val="18"/>
           <w:lang w:bidi="hi-IN"/>
         </w:rPr>
-        <w:lastRenderedPageBreak/>
         <w:br/>
       </w:r>
       <w:r>
@@ -26574,6 +26316,7 @@
           <w:sz w:val="28"/>
           <w:szCs w:val="28"/>
         </w:rPr>
+        <w:lastRenderedPageBreak/>
         <w:t>Sectors should be from B2C, B2B_HC, corporate, B2B_LI (Comparison should be case insensitive)</w:t>
       </w:r>
     </w:p>
@@ -26932,7 +26675,6 @@
           <w:szCs w:val="28"/>
           <w:u w:color="0B5ED7"/>
         </w:rPr>
-        <w:lastRenderedPageBreak/>
         <w:t>App Identity concept</w:t>
       </w:r>
       <w:r>
@@ -27249,6 +26991,7 @@
           <w:szCs w:val="28"/>
           <w:lang w:val="en-GB"/>
         </w:rPr>
+        <w:lastRenderedPageBreak/>
         <w:t>"servicediscovery.platformEnvironment"</w:t>
       </w:r>
       <w:r>
@@ -27690,7 +27433,6 @@
           <w:szCs w:val="24"/>
           <w:lang w:val="en-GB"/>
         </w:rPr>
-        <w:lastRenderedPageBreak/>
         <w:t>In AppConfig.json if set</w:t>
       </w:r>
       <w:r>
@@ -27990,6 +27732,7 @@
           <w:rFonts w:cs="Arial"/>
           <w:lang w:val="en-GB"/>
         </w:rPr>
+        <w:lastRenderedPageBreak/>
         <w:t>Please refer this table for the URL configurations</w:t>
       </w:r>
     </w:p>
@@ -29468,7 +29211,21 @@
           <w:bdr w:val="nil"/>
           <w:lang w:val="de-DE"/>
         </w:rPr>
-        <w:t xml:space="preserve"> get the results back.</w:t>
+        <w:t xml:space="preserve"> get the </w:t>
+      </w:r>
+      <w:r>
+        <w:rPr>
+          <w:rFonts w:ascii="Calibri" w:eastAsia="Calibri" w:hAnsi="Calibri" w:cs="Calibri"/>
+          <w:bCs/>
+          <w:color w:val="000000"/>
+          <w:sz w:val="28"/>
+          <w:szCs w:val="28"/>
+          <w:u w:color="0B5ED7"/>
+          <w:bdr w:val="nil"/>
+          <w:lang w:val="de-DE"/>
+        </w:rPr>
+        <w:lastRenderedPageBreak/>
+        <w:t>results back.</w:t>
       </w:r>
     </w:p>
     <w:p>
@@ -30167,7 +29924,6 @@
           <w:bdr w:val="nil"/>
           <w:lang w:val="de-DE"/>
         </w:rPr>
-        <w:lastRenderedPageBreak/>
         <w:t>void getServiceLocaleWithLanguagePreference(String serviceId, OnGetServiceLocaleListener listener)</w:t>
       </w:r>
     </w:p>
@@ -30274,6 +30030,7 @@
           <w:bdr w:val="nil"/>
           <w:lang w:val="de-DE"/>
         </w:rPr>
+        <w:lastRenderedPageBreak/>
         <w:t>void getServiceLocaleWithCountryPreference(String serviceId, OnGetServiceLocaleListener listener)</w:t>
       </w:r>
     </w:p>
@@ -30760,7 +30517,6 @@
           <w:bdr w:val="nil"/>
           <w:lang w:val="de-DE"/>
         </w:rPr>
-        <w:lastRenderedPageBreak/>
         <w:t xml:space="preserve">  Call the service discovery hard coded single URL without(first run) country code and fetch the country code and save it in shared preference.</w:t>
       </w:r>
     </w:p>
@@ -30954,6 +30710,7 @@
           <w:sz w:val="28"/>
           <w:szCs w:val="28"/>
         </w:rPr>
+        <w:lastRenderedPageBreak/>
         <w:t>Returns the URL for a specific service with a preference for the current language. This will replace the placeholders in the URL with the values we supply in the replacement parameter.</w:t>
       </w:r>
     </w:p>
@@ -31353,7 +31110,6 @@
           <w:sz w:val="28"/>
           <w:szCs w:val="28"/>
         </w:rPr>
-        <w:lastRenderedPageBreak/>
         <w:t>16)  Added in 17.3</w:t>
       </w:r>
     </w:p>
@@ -31588,6 +31344,7 @@
           <w:color w:val="000000"/>
           <w:szCs w:val="24"/>
         </w:rPr>
+        <w:lastRenderedPageBreak/>
         <w:t xml:space="preserve"> * @param receiver BroadcastReceiver</w:t>
       </w:r>
     </w:p>
@@ -33087,15 +32844,6 @@
           <w:szCs w:val="27"/>
         </w:rPr>
         <w:br/>
-      </w:r>
-      <w:r>
-        <w:rPr>
-          <w:rFonts w:ascii="Courier New" w:hAnsi="Courier New" w:cs="Courier New"/>
-          <w:color w:val="CC7832"/>
-          <w:sz w:val="27"/>
-          <w:szCs w:val="27"/>
-        </w:rPr>
-        <w:lastRenderedPageBreak/>
         <w:t xml:space="preserve">    </w:t>
       </w:r>
       <w:r>
@@ -34165,7 +33913,6 @@
           <w:szCs w:val="24"/>
           <w:lang w:val="en-GB"/>
         </w:rPr>
-        <w:lastRenderedPageBreak/>
         <w:t xml:space="preserve"> Object object = mConfigInterface.getPropertyForKey (“UR”, “Development”, configError);</w:t>
       </w:r>
     </w:p>
@@ -34424,6 +34171,7 @@
           <w:szCs w:val="24"/>
           <w:lang w:val="en-GB"/>
         </w:rPr>
+        <w:lastRenderedPageBreak/>
         <w:t>User can also add new CoCo and corresponding key-values in the config file.</w:t>
       </w:r>
     </w:p>
@@ -35639,7 +35387,6 @@
           <w:sz w:val="27"/>
           <w:szCs w:val="27"/>
         </w:rPr>
-        <w:lastRenderedPageBreak/>
         <w:t>NO_REFRESH_</w:t>
       </w:r>
       <w:r>
@@ -35832,6 +35579,7 @@
           <w:rFonts w:eastAsiaTheme="minorEastAsia"/>
           <w:lang w:val="en-GB"/>
         </w:rPr>
+        <w:lastRenderedPageBreak/>
         <w:t xml:space="preserve">5) </w:t>
       </w:r>
       <w:r>
@@ -36841,6 +36589,7 @@
           <w:szCs w:val="24"/>
           <w:lang w:bidi="hi-IN"/>
         </w:rPr>
+        <w:lastRenderedPageBreak/>
         <w:t>Response.Listener</w:t>
       </w:r>
       <w:r>
@@ -37706,7 +37455,6 @@
           <w:szCs w:val="24"/>
           <w:lang w:bidi="hi-IN"/>
         </w:rPr>
-        <w:lastRenderedPageBreak/>
         <w:t>method</w:t>
       </w:r>
       <w:r>
@@ -39525,16 +39273,6 @@
           <w:lang w:bidi="hi-IN"/>
         </w:rPr>
         <w:br/>
-      </w:r>
-      <w:r>
-        <w:rPr>
-          <w:rFonts w:ascii="Courier New" w:hAnsi="Courier New" w:cs="Courier New"/>
-          <w:color w:val="000000"/>
-          <w:sz w:val="18"/>
-          <w:szCs w:val="18"/>
-          <w:lang w:bidi="hi-IN"/>
-        </w:rPr>
-        <w:lastRenderedPageBreak/>
         <w:t xml:space="preserve">            </w:t>
       </w:r>
       <w:r>
@@ -41746,7 +41484,6 @@
           <w:color w:val="000000"/>
           <w:szCs w:val="24"/>
         </w:rPr>
-        <w:lastRenderedPageBreak/>
         <w:t>Error</w:t>
       </w:r>
       <w:r>
@@ -41992,6 +41729,7 @@
           <w:color w:val="000000"/>
           <w:szCs w:val="24"/>
         </w:rPr>
+        <w:lastRenderedPageBreak/>
         <w:t>NO_TESTS_DEFINED, NO_CACHED_EXPERIENCES, EXPERIENCES_NOT_UPDATED,</w:t>
       </w:r>
     </w:p>
@@ -42713,7 +42451,6 @@
           <w:color w:val="262626"/>
           <w:lang w:val="en-GB"/>
         </w:rPr>
-        <w:lastRenderedPageBreak/>
         <w:t>Content loader downloads data from CQ5 servers. The data is localized; the URL shall be provided via Service Discovery. The data represents information that can be shown to the user. Practical examples are: uGrow articles describing how to feed your baby, or male grooming tips on how to shave. An article consists of meta data, text, and references to images; also called article summary. These articles are stored in a CQ5 database and CQ5 provides one location where a list of articles can be downloaded.</w:t>
       </w:r>
     </w:p>
@@ -42928,7 +42665,17 @@
           <w:sz w:val="27"/>
           <w:szCs w:val="27"/>
         </w:rPr>
-        <w:t>String contentType</w:t>
+        <w:t xml:space="preserve">String </w:t>
+      </w:r>
+      <w:r>
+        <w:rPr>
+          <w:rFonts w:ascii="Courier New" w:hAnsi="Courier New" w:cs="Courier New"/>
+          <w:color w:val="A9B7C6"/>
+          <w:sz w:val="27"/>
+          <w:szCs w:val="27"/>
+        </w:rPr>
+        <w:lastRenderedPageBreak/>
+        <w:t>contentType</w:t>
       </w:r>
       <w:r>
         <w:rPr>
@@ -43908,7 +43655,6 @@
           <w:color w:val="262626"/>
           <w:lang w:val="en-GB"/>
         </w:rPr>
-        <w:lastRenderedPageBreak/>
         <w:t xml:space="preserve">  }</w:t>
       </w:r>
     </w:p>
@@ -44127,6 +43873,7 @@
           <w:color w:val="262626"/>
           <w:lang w:val="en-GB"/>
         </w:rPr>
+        <w:lastRenderedPageBreak/>
         <w:t xml:space="preserve">The downloaded contents will be persistently stored. Propositions needs to check the status of the content loader via </w:t>
       </w:r>
       <w:r>
@@ -44769,7 +44516,6 @@
           <w:sz w:val="21"/>
           <w:szCs w:val="21"/>
         </w:rPr>
-        <w:lastRenderedPageBreak/>
         <w:t>All apps contain text which is visualized to the user in some way, mainly this text is shown directly in the UI. A part of this text is more or less static and fundamental to the operation of the app. For that reason, this text is embedded according to the App UI internationalization guidelines. The text is shown in the locale as selected by the user on his device.</w:t>
       </w:r>
     </w:p>
@@ -44866,6 +44612,17 @@
           <w:szCs w:val="18"/>
         </w:rPr>
         <w:br/>
+      </w:r>
+      <w:r>
+        <w:rPr>
+          <w:rFonts w:ascii="Menlo" w:eastAsiaTheme="minorEastAsia" w:hAnsi="Menlo" w:cs="Menlo"/>
+          <w:i/>
+          <w:iCs/>
+          <w:color w:val="808080"/>
+          <w:sz w:val="18"/>
+          <w:szCs w:val="18"/>
+        </w:rPr>
+        <w:lastRenderedPageBreak/>
         <w:t xml:space="preserve"> * If should be called everytime when app is launched</w:t>
       </w:r>
       <w:r>
@@ -45625,7 +45382,6 @@
           <w:szCs w:val="24"/>
           <w:lang w:val="en-GB"/>
         </w:rPr>
-        <w:lastRenderedPageBreak/>
         <w:t xml:space="preserve">If app does not provide this configuration internationalization API will pick device setting locale </w:t>
       </w:r>
     </w:p>
@@ -45752,6 +45508,7 @@
           <w:sz w:val="21"/>
           <w:szCs w:val="21"/>
         </w:rPr>
+        <w:lastRenderedPageBreak/>
         <w:t>AppUpdate checks a user's currently installed version of your app against the version that is currently available in the App Store (as specified in the appupdate json file).</w:t>
       </w:r>
     </w:p>
@@ -46508,6 +46265,7 @@
           <w:sz w:val="21"/>
           <w:szCs w:val="21"/>
         </w:rPr>
+        <w:lastRenderedPageBreak/>
         <w:br/>
       </w:r>
       <w:r>
@@ -47261,7 +47019,6 @@
           <w:sz w:val="21"/>
           <w:szCs w:val="21"/>
         </w:rPr>
-        <w:lastRenderedPageBreak/>
         <w:t>/**</w:t>
       </w:r>
       <w:r>
@@ -47514,6 +47271,7 @@
           <w:sz w:val="21"/>
           <w:szCs w:val="21"/>
         </w:rPr>
+        <w:lastRenderedPageBreak/>
         <w:t xml:space="preserve">String </w:t>
       </w:r>
       <w:r>
@@ -48659,7 +48417,7 @@
         <w:noProof/>
         <w:sz w:val="20"/>
       </w:rPr>
-      <w:t>45</w:t>
+      <w:t>44</w:t>
     </w:r>
     <w:r>
       <w:rPr>
@@ -53663,7 +53421,7 @@
 </file>
 
 <file path=customXml/itemProps1.xml><?xml version="1.0" encoding="utf-8"?>
-<ds:datastoreItem xmlns:ds="http://schemas.openxmlformats.org/officeDocument/2006/customXml" ds:itemID="{2ECEB425-3587-524D-8DBB-18D7C1BF6845}">
+<ds:datastoreItem xmlns:ds="http://schemas.openxmlformats.org/officeDocument/2006/customXml" ds:itemID="{E2129ECB-66B3-444C-AB34-FF2DB98714F2}">
   <ds:schemaRefs>
     <ds:schemaRef ds:uri="http://schemas.openxmlformats.org/officeDocument/2006/bibliography"/>
   </ds:schemaRefs>

</xml_diff>